<commit_message>
added sentence about glenfern
</commit_message>
<xml_diff>
--- a/abc_repot_2020_qa-GP-280621.docx
+++ b/abc_repot_2020_qa-GP-280621.docx
@@ -72,13 +72,20 @@
     </w:p>
     <w:p>
       <w:pPr>
-        <w:rPr>
-          <w:rFonts w:eastAsiaTheme="majorEastAsia"/>
-        </w:rPr>
-      </w:pPr>
-      <w:r>
-        <w:br w:type="page"/>
-      </w:r>
+        <w:sectPr>
+          <w:headerReference w:type="even" r:id="rId11"/>
+          <w:headerReference w:type="default" r:id="rId12"/>
+          <w:footerReference w:type="even" r:id="rId13"/>
+          <w:footerReference w:type="default" r:id="rId14"/>
+          <w:headerReference w:type="first" r:id="rId15"/>
+          <w:footerReference w:type="first" r:id="rId16"/>
+          <w:pgSz w:w="11906" w:h="16838"/>
+          <w:pgMar w:top="1440" w:right="1440" w:bottom="1440" w:left="1440" w:header="708" w:footer="708" w:gutter="0"/>
+          <w:cols w:space="708"/>
+          <w:titlePg/>
+          <w:docGrid w:linePitch="360"/>
+        </w:sectPr>
+      </w:pPr>
     </w:p>
     <w:p>
       <w:pPr>
@@ -118,19 +125,7 @@
         <w:t xml:space="preserve"> data collected in 2020. </w:t>
       </w:r>
       <w:r>
-        <w:t xml:space="preserve">The bird count is </w:t>
-      </w:r>
-      <w:r>
-        <w:t>organised by the Aotea Great</w:t>
-      </w:r>
-      <w:r>
-        <w:t xml:space="preserve"> </w:t>
-      </w:r>
-      <w:r>
-        <w:t xml:space="preserve">Barrier Environmental Trust, Auckland Council and the sanctuaries located on </w:t>
-      </w:r>
-      <w:r>
-        <w:t>Aotea and is undertaken by community volunteers. In this report, the bird count data are analysed for:</w:t>
+        <w:t>The bird count is organised by the Aotea Great Barrier Environmental Trust, Auckland Council and the sanctuaries located on Aotea and is undertaken by community volunteers. In this report, the bird count data are analysed for:</w:t>
       </w:r>
     </w:p>
     <w:p>
@@ -181,10 +176,7 @@
         <w:t>S</w:t>
       </w:r>
       <w:r>
-        <w:t xml:space="preserve">ite-level abundances of </w:t>
-      </w:r>
-      <w:r>
-        <w:t xml:space="preserve">four </w:t>
+        <w:t xml:space="preserve">ite-level abundances of four </w:t>
       </w:r>
       <w:r>
         <w:t xml:space="preserve">key </w:t>
@@ -281,10 +273,7 @@
       </w:r>
       <w:proofErr w:type="spellEnd"/>
       <w:r>
-        <w:t>, grey warbler, kingfisher and fantail</w:t>
-      </w:r>
-      <w:r>
-        <w:t>.</w:t>
+        <w:t>, grey warbler, kingfisher and fantail.</w:t>
       </w:r>
     </w:p>
     <w:p>
@@ -308,13 +297,7 @@
         <w:t>,</w:t>
       </w:r>
       <w:r>
-        <w:t xml:space="preserve"> and species diversity ranged between </w:t>
-      </w:r>
-      <w:r>
-        <w:t>[1.54, 2.89]</w:t>
-      </w:r>
-      <w:r>
-        <w:t>. The highest species richness and diversi</w:t>
+        <w:t xml:space="preserve"> and species diversity ranged between [1.54, 2.89]. The highest species richness and diversi</w:t>
       </w:r>
       <w:r>
         <w:t>t</w:t>
@@ -343,10 +326,7 @@
         <w:t>,</w:t>
       </w:r>
       <w:r>
-        <w:t xml:space="preserve"> while the lowest values were at </w:t>
-      </w:r>
-      <w:r>
-        <w:t xml:space="preserve">Cooper’s Castle and </w:t>
+        <w:t xml:space="preserve"> while the lowest values were at Cooper’s Castle and </w:t>
       </w:r>
       <w:proofErr w:type="spellStart"/>
       <w:r>
@@ -397,10 +377,7 @@
       </w:r>
       <w:proofErr w:type="spellStart"/>
       <w:r>
-        <w:t>K</w:t>
-      </w:r>
-      <w:r>
-        <w:t>ererū</w:t>
+        <w:t>Kererū</w:t>
       </w:r>
       <w:proofErr w:type="spellEnd"/>
       <w:r>
@@ -2125,16 +2102,14 @@
     </w:sdt>
     <w:p>
       <w:pPr>
-        <w:rPr>
-          <w:rFonts w:asciiTheme="majorHAnsi" w:eastAsiaTheme="majorEastAsia" w:hAnsiTheme="majorHAnsi" w:cstheme="majorBidi"/>
-          <w:color w:val="262626" w:themeColor="text1" w:themeTint="D9"/>
-          <w:sz w:val="32"/>
-          <w:szCs w:val="32"/>
-        </w:rPr>
-      </w:pPr>
-      <w:r>
-        <w:br w:type="page"/>
-      </w:r>
+        <w:sectPr>
+          <w:pgSz w:w="11906" w:h="16838"/>
+          <w:pgMar w:top="1440" w:right="1440" w:bottom="1440" w:left="1440" w:header="708" w:footer="708" w:gutter="0"/>
+          <w:pgNumType w:fmt="lowerRoman" w:start="1"/>
+          <w:cols w:space="708"/>
+          <w:docGrid w:linePitch="360"/>
+        </w:sectPr>
+      </w:pPr>
     </w:p>
     <w:p>
       <w:pPr>
@@ -3253,23 +3228,7 @@
           <w:rFonts w:ascii="Calibri" w:hAnsi="Calibri" w:cs="Calibri"/>
           <w:szCs w:val="24"/>
         </w:rPr>
-        <w:t>(Ortiz‐</w:t>
-      </w:r>
-      <w:proofErr w:type="spellStart"/>
-      <w:r>
-        <w:rPr>
-          <w:rFonts w:ascii="Calibri" w:hAnsi="Calibri" w:cs="Calibri"/>
-          <w:szCs w:val="24"/>
-        </w:rPr>
-        <w:t>Catedral</w:t>
-      </w:r>
-      <w:proofErr w:type="spellEnd"/>
-      <w:r>
-        <w:rPr>
-          <w:rFonts w:ascii="Calibri" w:hAnsi="Calibri" w:cs="Calibri"/>
-          <w:szCs w:val="24"/>
-        </w:rPr>
-        <w:t xml:space="preserve"> and Brunton, 2009)</w:t>
+        <w:t>(Ortiz‐Catedral and Brunton, 2009)</w:t>
       </w:r>
       <w:r>
         <w:fldChar w:fldCharType="end"/>
@@ -3925,7 +3884,7 @@
                     </pic:cNvPicPr>
                   </pic:nvPicPr>
                   <pic:blipFill rotWithShape="1">
-                    <a:blip r:embed="rId15" cstate="print">
+                    <a:blip r:embed="rId21" cstate="print">
                       <a:extLst>
                         <a:ext uri="{28A0092B-C50C-407E-A947-70E740481C1C}">
                           <a14:useLocalDpi xmlns:a14="http://schemas.microsoft.com/office/drawing/2010/main" val="0"/>
@@ -4062,10 +4021,7 @@
       </w:r>
       <w:proofErr w:type="spellEnd"/>
       <w:r>
-        <w:t xml:space="preserve"> </w:t>
-      </w:r>
-      <w:r>
-        <w:t>Māori name if both the European and Māori names were recorded. A list of bird names including their Māori, Latin, and European names can be found in Appendix A.</w:t>
+        <w:t xml:space="preserve"> Māori name if both the European and Māori names were recorded. A list of bird names including their Māori, Latin, and European names can be found in Appendix A.</w:t>
       </w:r>
     </w:p>
     <w:p>
@@ -4087,13 +4043,7 @@
         <w:t xml:space="preserve">Analyses are conducted on observations including both the seen and heard birds identified by the surveyors. </w:t>
       </w:r>
       <w:r>
-        <w:t>Some records of unknown species or species not identified to the species level (e.g., ‘finch’) are filtered from the data. Data were analysed at the island-level, site-level</w:t>
-      </w:r>
-      <w:r>
-        <w:t>,</w:t>
-      </w:r>
-      <w:r>
-        <w:t xml:space="preserve"> and for differences among sites:</w:t>
+        <w:t>Some records of unknown species or species not identified to the species level (e.g., ‘finch’) are filtered from the data. Data were analysed at the island-level, site-level, and for differences among sites:</w:t>
       </w:r>
     </w:p>
     <w:p>
@@ -4335,13 +4285,7 @@
     </w:p>
     <w:p>
       <w:r>
-        <w:t>For each of the 16 sites, the richness and diversity of species present were calculated. Species richness is simply the number of species present, while species diversity considers the</w:t>
-      </w:r>
-      <w:r>
-        <w:t xml:space="preserve"> species</w:t>
-      </w:r>
-      <w:r>
-        <w:t xml:space="preserve"> relative abundances. Species diversity is calculated using Shannon’s H index. Finally, richness and diversity are mapped to Aotea by site to visualise the results.</w:t>
+        <w:t>For each of the 16 sites, the richness and diversity of species present were calculated. Species richness is simply the number of species present, while species diversity considers the species relative abundances. Species diversity is calculated using Shannon’s H index. Finally, richness and diversity are mapped to Aotea by site to visualise the results.</w:t>
       </w:r>
     </w:p>
     <w:p/>
@@ -4429,19 +4373,7 @@
     </w:p>
     <w:p>
       <w:r>
-        <w:t xml:space="preserve">Additionally, we are interested in how different the species composition is among the sites. The Bray-Curtis dissimilarity index is commonly used in ecology to quantify the difference </w:t>
-      </w:r>
-      <w:r>
-        <w:t xml:space="preserve">between </w:t>
-      </w:r>
-      <w:r>
-        <w:t xml:space="preserve">sites </w:t>
-      </w:r>
-      <w:r>
-        <w:t xml:space="preserve">based on </w:t>
-      </w:r>
-      <w:r>
-        <w:t xml:space="preserve">their species composition </w:t>
+        <w:t xml:space="preserve">Additionally, we are interested in how different the species composition is among the sites. The Bray-Curtis dissimilarity index is commonly used in ecology to quantify the difference between sites based on their species composition </w:t>
       </w:r>
       <w:r>
         <w:fldChar w:fldCharType="begin"/>
@@ -4468,13 +4400,7 @@
         <w:t xml:space="preserve"> </w:t>
       </w:r>
       <w:r>
-        <w:t>group</w:t>
-      </w:r>
-      <w:r>
-        <w:t>s (classifies)</w:t>
-      </w:r>
-      <w:r>
-        <w:t xml:space="preserve"> sites into units based on their similarity. To group the data into clusters, the unweighted pair group method with arithmetic mean method is used. In short, hierarchical cluster analysis is a bottom-up clustering method that groups the most similar sites successively until all of them have been grouped.</w:t>
+        <w:t>groups (classifies) sites into units based on their similarity. To group the data into clusters, the unweighted pair group method with arithmetic mean method is used. In short, hierarchical cluster analysis is a bottom-up clustering method that groups the most similar sites successively until all of them have been grouped.</w:t>
       </w:r>
     </w:p>
     <w:p/>
@@ -4541,22 +4467,13 @@
         <w:commentReference w:id="20"/>
       </w:r>
       <w:r>
-        <w:t xml:space="preserve"> </w:t>
-      </w:r>
-      <w:r>
-        <w:t xml:space="preserve">individuals </w:t>
-      </w:r>
-      <w:r>
-        <w:t xml:space="preserve">were counted and identified </w:t>
+        <w:t xml:space="preserve"> individuals were counted and identified </w:t>
       </w:r>
       <w:r>
         <w:t>from</w:t>
       </w:r>
       <w:r>
-        <w:t xml:space="preserve"> </w:t>
-      </w:r>
-      <w:r>
-        <w:t xml:space="preserve">40 species (excluding some unknown or unidentified to the species level). Of the 40 identified species, 26 were either native or endemic, with the most abundant species on the island </w:t>
+        <w:t xml:space="preserve"> 40 species (excluding some unknown or unidentified to the species level). Of the 40 identified species, 26 were either native or endemic, with the most abundant species on the island </w:t>
       </w:r>
       <w:bookmarkStart w:id="21" w:name="_Hlk75805557"/>
       <w:r>
@@ -4634,7 +4551,7 @@
                     </pic:cNvPicPr>
                   </pic:nvPicPr>
                   <pic:blipFill>
-                    <a:blip r:embed="rId16" cstate="print">
+                    <a:blip r:embed="rId22" cstate="print">
                       <a:extLst>
                         <a:ext uri="{28A0092B-C50C-407E-A947-70E740481C1C}">
                           <a14:useLocalDpi xmlns:a14="http://schemas.microsoft.com/office/drawing/2010/main" val="0"/>
@@ -4731,7 +4648,16 @@
           <w:sz w:val="20"/>
           <w:szCs w:val="20"/>
         </w:rPr>
-        <w:t xml:space="preserve">: Total counts of the 25 most frequently observed (seen or heard) </w:t>
+        <w:t xml:space="preserve">: Total counts of the 25 most frequently observed (seen or </w:t>
+      </w:r>
+      <w:proofErr w:type="gramStart"/>
+      <w:r>
+        <w:rPr>
+          <w:color w:val="auto"/>
+          <w:sz w:val="20"/>
+          <w:szCs w:val="20"/>
+        </w:rPr>
+        <w:t xml:space="preserve">heard) </w:t>
       </w:r>
       <w:r>
         <w:rPr>
@@ -4740,8 +4666,9 @@
           <w:sz w:val="20"/>
           <w:szCs w:val="20"/>
         </w:rPr>
-        <w:t xml:space="preserve"> across all sites.</w:t>
-      </w:r>
+        <w:t xml:space="preserve"> across</w:t>
+      </w:r>
+      <w:proofErr w:type="gramEnd"/>
       <w:r>
         <w:rPr>
           <w:noProof/>
@@ -4749,7 +4676,7 @@
           <w:sz w:val="20"/>
           <w:szCs w:val="20"/>
         </w:rPr>
-        <w:t xml:space="preserve"> A total of 40 species were identified from 2,242 individuals with the most abundant being the </w:t>
+        <w:t xml:space="preserve"> all sites.</w:t>
       </w:r>
       <w:r>
         <w:rPr>
@@ -4758,7 +4685,7 @@
           <w:sz w:val="20"/>
           <w:szCs w:val="20"/>
         </w:rPr>
-        <w:t>kākā, tūī, grey warbler, kingfisher and fantail</w:t>
+        <w:t xml:space="preserve"> A total of 40 species were identified from 2,242 individuals with the most abundant being the </w:t>
       </w:r>
       <w:r>
         <w:rPr>
@@ -4767,6 +4694,15 @@
           <w:sz w:val="20"/>
           <w:szCs w:val="20"/>
         </w:rPr>
+        <w:t>kākā, tūī, grey warbler, kingfisher and fantail</w:t>
+      </w:r>
+      <w:r>
+        <w:rPr>
+          <w:noProof/>
+          <w:color w:val="auto"/>
+          <w:sz w:val="20"/>
+          <w:szCs w:val="20"/>
+        </w:rPr>
         <w:t>.</w:t>
       </w:r>
     </w:p>
@@ -4805,25 +4741,21 @@
     </w:p>
     <w:p>
       <w:r>
-        <w:t xml:space="preserve">Patterns of species richness and diversity </w:t>
-      </w:r>
-      <w:r>
-        <w:t>do not va</w:t>
+        <w:t>Patterns of species richness and diversity do not va</w:t>
       </w:r>
       <w:r>
         <w:t>r</w:t>
       </w:r>
       <w:r>
-        <w:t xml:space="preserve">y much across Aotea </w:t>
-      </w:r>
-      <w:r>
-        <w:t xml:space="preserve"> (Figure 3 A and B). If only a few species dominated the species counts</w:t>
-      </w:r>
-      <w:r>
-        <w:t xml:space="preserve"> at each site</w:t>
-      </w:r>
-      <w:r>
-        <w:t xml:space="preserve">, Shannon’s diversity index would decrease while richness would remain the same. </w:t>
+        <w:t xml:space="preserve">y much across </w:t>
+      </w:r>
+      <w:proofErr w:type="gramStart"/>
+      <w:r>
+        <w:t>Aotea  (</w:t>
+      </w:r>
+      <w:proofErr w:type="gramEnd"/>
+      <w:r>
+        <w:t xml:space="preserve">Figure 3 A and B). If only a few species dominated the species counts at each site, Shannon’s diversity index would decrease while richness would remain the same. </w:t>
       </w:r>
     </w:p>
     <w:p>
@@ -4836,13 +4768,7 @@
       </w:r>
       <w:proofErr w:type="spellEnd"/>
       <w:r>
-        <w:t>, followed by Mot</w:t>
-      </w:r>
-      <w:r>
-        <w:t>u</w:t>
-      </w:r>
-      <w:r>
-        <w:t xml:space="preserve"> Kaikoura, </w:t>
+        <w:t xml:space="preserve">, followed by Motu Kaikoura, </w:t>
       </w:r>
       <w:proofErr w:type="spellStart"/>
       <w:r>
@@ -4864,13 +4790,7 @@
         <w:t>3</w:t>
       </w:r>
       <w:r>
-        <w:t xml:space="preserve"> A and B, and Table 1; see Figure 1 for mapped site names). The lowest levels of richness and diversity were observed </w:t>
-      </w:r>
-      <w:r>
-        <w:t xml:space="preserve">at </w:t>
-      </w:r>
-      <w:r>
-        <w:t xml:space="preserve">Cooper’s Castle and </w:t>
+        <w:t xml:space="preserve"> A and B, and Table 1; see Figure 1 for mapped site names). The lowest levels of richness and diversity were observed at Cooper’s Castle and </w:t>
       </w:r>
       <w:proofErr w:type="spellStart"/>
       <w:r>
@@ -4924,7 +4844,7 @@
                     </pic:cNvPicPr>
                   </pic:nvPicPr>
                   <pic:blipFill>
-                    <a:blip r:embed="rId17" cstate="print">
+                    <a:blip r:embed="rId23" cstate="print">
                       <a:extLst>
                         <a:ext uri="{28A0092B-C50C-407E-A947-70E740481C1C}">
                           <a14:useLocalDpi xmlns:a14="http://schemas.microsoft.com/office/drawing/2010/main" val="0"/>
@@ -5106,13 +5026,15 @@
     <w:p>
       <w:r>
         <w:lastRenderedPageBreak/>
-        <w:t>Species richness, diversity and total counts vary among sites with ranges of [7, 23], [1.54, 2.89], and  [72, 235] (values inside the square brackets indicating the minimum and maximum), respectively (Table 1). Of course, some variation is expected due to local conditions during the bird counts and among observer groups. Species richness is likely to increase with the number of species counted at a given site. Rarefaction</w:t>
-      </w:r>
-      <w:r>
-        <w:t xml:space="preserve"> (a statistical tool used to correct for such biases)</w:t>
-      </w:r>
-      <w:r>
-        <w:t xml:space="preserve"> can account for the differences in richness with sample size </w:t>
+        <w:t xml:space="preserve">Species richness, diversity and total counts vary among sites with ranges of [7, 23], [1.54, 2.89], </w:t>
+      </w:r>
+      <w:proofErr w:type="gramStart"/>
+      <w:r>
+        <w:t>and  [</w:t>
+      </w:r>
+      <w:proofErr w:type="gramEnd"/>
+      <w:r>
+        <w:t xml:space="preserve">72, 235] (values inside the square brackets indicating the minimum and maximum), respectively (Table 1). Of course, some variation is expected due to local conditions during the bird counts and among observer groups. Species richness is likely to increase with the number of species counted at a given site. Rarefaction (a statistical tool used to correct for such biases) can account for the differences in richness with sample size </w:t>
       </w:r>
       <w:r>
         <w:fldChar w:fldCharType="begin"/>
@@ -5139,13 +5061,7 @@
         <w:t>u</w:t>
       </w:r>
       <w:r>
-        <w:t xml:space="preserve"> Kaikoura, where the count was highest). Thus</w:t>
-      </w:r>
-      <w:r>
-        <w:t>,</w:t>
-      </w:r>
-      <w:r>
-        <w:t xml:space="preserve"> the raw richness data is reported alongside the total count. </w:t>
+        <w:t xml:space="preserve"> Kaikoura, where the count was highest). Thus, the raw richness data is reported alongside the total count.</w:t>
       </w:r>
     </w:p>
     <w:p/>
@@ -6958,13 +6874,7 @@
         <w:t>.</w:t>
       </w:r>
       <w:r>
-        <w:t xml:space="preserve"> </w:t>
-      </w:r>
-      <w:r>
-        <w:t xml:space="preserve">There has been </w:t>
-      </w:r>
-      <w:r>
-        <w:t xml:space="preserve">a substantial investment </w:t>
+        <w:t xml:space="preserve"> There has been a substantial investment </w:t>
       </w:r>
       <w:r>
         <w:t>in</w:t>
@@ -6982,10 +6892,7 @@
       </w:r>
       <w:proofErr w:type="spellStart"/>
       <w:r>
-        <w:t>k</w:t>
-      </w:r>
-      <w:r>
-        <w:t>ākāriki</w:t>
+        <w:t>kākāriki</w:t>
       </w:r>
       <w:proofErr w:type="spellEnd"/>
       <w:r>
@@ -7011,6 +6918,25 @@
       </w:r>
       <w:r>
         <w:t>.</w:t>
+      </w:r>
+      <w:r>
+        <w:t xml:space="preserve"> In 2019, </w:t>
+      </w:r>
+      <w:proofErr w:type="spellStart"/>
+      <w:r>
+        <w:t>Glenfern</w:t>
+      </w:r>
+      <w:proofErr w:type="spellEnd"/>
+      <w:r>
+        <w:t xml:space="preserve"> was surveyed by a single observer but the species present were remarkable </w:t>
+      </w:r>
+      <w:proofErr w:type="gramStart"/>
+      <w:r>
+        <w:t>similar to</w:t>
+      </w:r>
+      <w:proofErr w:type="gramEnd"/>
+      <w:r>
+        <w:t xml:space="preserve"> observations from 2020.</w:t>
       </w:r>
     </w:p>
     <w:p/>
@@ -7045,7 +6971,7 @@
                     </pic:cNvPicPr>
                   </pic:nvPicPr>
                   <pic:blipFill>
-                    <a:blip r:embed="rId18" cstate="print">
+                    <a:blip r:embed="rId24" cstate="print">
                       <a:extLst>
                         <a:ext uri="{28A0092B-C50C-407E-A947-70E740481C1C}">
                           <a14:useLocalDpi xmlns:a14="http://schemas.microsoft.com/office/drawing/2010/main" val="0"/>
@@ -7461,52 +7387,40 @@
       </w:r>
       <w:proofErr w:type="spellEnd"/>
       <w:r>
+        <w:t xml:space="preserve">, respectively. </w:t>
+      </w:r>
+      <w:proofErr w:type="spellStart"/>
+      <w:r>
+        <w:t>Okiwi</w:t>
+      </w:r>
+      <w:proofErr w:type="spellEnd"/>
+      <w:r>
+        <w:t xml:space="preserve"> had high abundances of all four species (Figure 4 B and Table 2). </w:t>
+      </w:r>
+      <w:proofErr w:type="spellStart"/>
+      <w:r>
+        <w:t>Kaitoke</w:t>
+      </w:r>
+      <w:proofErr w:type="spellEnd"/>
+      <w:r>
+        <w:t>, one of the most diverse sites, had few observations of the target species</w:t>
+      </w:r>
+      <w:r>
         <w:t>,</w:t>
       </w:r>
       <w:r>
-        <w:t xml:space="preserve"> respectively. </w:t>
+        <w:t xml:space="preserve"> with only five </w:t>
       </w:r>
       <w:proofErr w:type="spellStart"/>
       <w:r>
-        <w:t>Okiwi</w:t>
+        <w:t>t</w:t>
+      </w:r>
+      <w:r>
+        <w:t>ūī</w:t>
       </w:r>
       <w:proofErr w:type="spellEnd"/>
       <w:r>
-        <w:t xml:space="preserve"> had high abundances of all four species (Figure 4 B and Table 2). </w:t>
-      </w:r>
-      <w:proofErr w:type="spellStart"/>
-      <w:r>
-        <w:t>Kaitoke</w:t>
-      </w:r>
-      <w:proofErr w:type="spellEnd"/>
-      <w:r>
-        <w:t>, one of the most diverse sites, had few observations of the target species</w:t>
-      </w:r>
-      <w:r>
-        <w:t>,</w:t>
-      </w:r>
-      <w:r>
-        <w:t xml:space="preserve"> with only </w:t>
-      </w:r>
-      <w:r>
-        <w:t>five</w:t>
-      </w:r>
-      <w:r>
-        <w:t xml:space="preserve"> </w:t>
-      </w:r>
-      <w:proofErr w:type="spellStart"/>
-      <w:r>
-        <w:t>t</w:t>
-      </w:r>
-      <w:r>
-        <w:t>ūī</w:t>
-      </w:r>
-      <w:proofErr w:type="spellEnd"/>
-      <w:r>
-        <w:t xml:space="preserve"> recorded</w:t>
-      </w:r>
-      <w:r>
-        <w:t xml:space="preserve">. </w:t>
+        <w:t xml:space="preserve"> recorded. </w:t>
       </w:r>
     </w:p>
     <w:p/>
@@ -9941,10 +9855,7 @@
       </w:r>
       <w:proofErr w:type="spellEnd"/>
       <w:r>
-        <w:t>,</w:t>
-      </w:r>
-      <w:r>
-        <w:t xml:space="preserve"> </w:t>
+        <w:t xml:space="preserve">, </w:t>
       </w:r>
       <w:proofErr w:type="spellStart"/>
       <w:r>
@@ -10073,7 +9984,7 @@
                     </pic:cNvPicPr>
                   </pic:nvPicPr>
                   <pic:blipFill>
-                    <a:blip r:embed="rId19" cstate="print">
+                    <a:blip r:embed="rId25" cstate="print">
                       <a:extLst>
                         <a:ext uri="{28A0092B-C50C-407E-A947-70E740481C1C}">
                           <a14:useLocalDpi xmlns:a14="http://schemas.microsoft.com/office/drawing/2010/main" val="0"/>
@@ -10215,10 +10126,7 @@
       <w:commentRangeStart w:id="32"/>
       <w:commentRangeStart w:id="33"/>
       <w:r>
-        <w:t xml:space="preserve">The </w:t>
-      </w:r>
-      <w:r>
-        <w:t xml:space="preserve">ABC </w:t>
+        <w:t xml:space="preserve">The ABC </w:t>
       </w:r>
       <w:commentRangeEnd w:id="32"/>
       <w:r>
@@ -10611,10 +10519,7 @@
         <w:t>Hakea</w:t>
       </w:r>
       <w:r>
-        <w:t xml:space="preserve"> and </w:t>
-      </w:r>
-      <w:r>
-        <w:t xml:space="preserve">pine </w:t>
+        <w:t xml:space="preserve"> and pine </w:t>
       </w:r>
       <w:r>
         <w:fldChar w:fldCharType="begin"/>
@@ -10660,19 +10565,7 @@
       </w:r>
       <w:proofErr w:type="spellEnd"/>
       <w:r>
-        <w:t xml:space="preserve"> has a relatively low diversity (Table 1)</w:t>
-      </w:r>
-      <w:r>
-        <w:t>,</w:t>
-      </w:r>
-      <w:r>
-        <w:t xml:space="preserve"> </w:t>
-      </w:r>
-      <w:r>
-        <w:t xml:space="preserve">with the community </w:t>
-      </w:r>
-      <w:r>
-        <w:t xml:space="preserve">dominated by </w:t>
+        <w:t xml:space="preserve"> has a relatively low diversity (Table 1), with the community dominated by </w:t>
       </w:r>
       <w:proofErr w:type="spellStart"/>
       <w:r>
@@ -10688,7 +10581,11 @@
       </w:r>
       <w:proofErr w:type="spellEnd"/>
       <w:r>
-        <w:t>. All the other sites were more similar in their species composition to each other (Figure 5)</w:t>
+        <w:t>. All the other sites were more similar in their species composition to each other (Figure 5</w:t>
+      </w:r>
+      <w:proofErr w:type="gramStart"/>
+      <w:r>
+        <w:t>)</w:t>
       </w:r>
       <w:r>
         <w:t>;</w:t>
@@ -10697,7 +10594,11 @@
         <w:t xml:space="preserve">  </w:t>
       </w:r>
       <w:r>
-        <w:t xml:space="preserve">the branches </w:t>
+        <w:t>the</w:t>
+      </w:r>
+      <w:proofErr w:type="gramEnd"/>
+      <w:r>
+        <w:t xml:space="preserve"> branches </w:t>
       </w:r>
       <w:r>
         <w:t>forming the</w:t>
@@ -10740,13 +10641,7 @@
       </w:r>
       <w:proofErr w:type="spellEnd"/>
       <w:r>
-        <w:t xml:space="preserve"> were recorded across </w:t>
-      </w:r>
-      <w:r>
-        <w:t>Aotea</w:t>
-      </w:r>
-      <w:r>
-        <w:t xml:space="preserve">, with </w:t>
+        <w:t xml:space="preserve"> were recorded across Aotea, with </w:t>
       </w:r>
       <w:r>
         <w:t>higher abundances</w:t>
@@ -11072,7 +10967,15 @@
         <w:t xml:space="preserve">Detection </w:t>
       </w:r>
       <w:r>
-        <w:t xml:space="preserve">bias: birds species are not all equally likely to be observed due to size, sound and behavioural differences. Some birds, such as the </w:t>
+        <w:t xml:space="preserve">bias: </w:t>
+      </w:r>
+      <w:proofErr w:type="gramStart"/>
+      <w:r>
+        <w:t>birds</w:t>
+      </w:r>
+      <w:proofErr w:type="gramEnd"/>
+      <w:r>
+        <w:t xml:space="preserve"> species are not all equally likely to be observed due to size, sound and behavioural differences. Some birds, such as the </w:t>
       </w:r>
       <w:proofErr w:type="spellStart"/>
       <w:r>
@@ -11197,13 +11100,7 @@
     </w:p>
     <w:p>
       <w:r>
-        <w:t>Counts from the ABC are a valuable source of insight into patterns of species</w:t>
-      </w:r>
-      <w:r>
-        <w:t xml:space="preserve"> richness,</w:t>
-      </w:r>
-      <w:r>
-        <w:t xml:space="preserve"> diversity and abundance. If repeated annually or biannually, data from the ABC can also be analysed for change over time in the abundance and distribution of species. Thus, it is recommended that the ABC is repeated at regular intervals to build a reliable long-term dataset. Such data can help track changes in the abundance of species (especially endemic declining species such as the </w:t>
+        <w:t xml:space="preserve">Counts from the ABC are a valuable source of insight into patterns of species richness, diversity and abundance. If repeated annually or biannually, data from the ABC can also be analysed for change over time in the abundance and distribution of species. Thus, it is recommended that the ABC is repeated at regular intervals to build a reliable long-term dataset. Such data can help track changes in the abundance of species (especially endemic declining species such as the </w:t>
       </w:r>
       <w:proofErr w:type="spellStart"/>
       <w:r>
@@ -11211,13 +11108,7 @@
       </w:r>
       <w:proofErr w:type="spellEnd"/>
       <w:r>
-        <w:t xml:space="preserve">) and the success of management </w:t>
-      </w:r>
-      <w:r>
-        <w:t>interventions</w:t>
-      </w:r>
-      <w:r>
-        <w:t>.</w:t>
+        <w:t>) and the success of management interventions.</w:t>
       </w:r>
     </w:p>
     <w:p>
@@ -11256,21 +11147,7 @@
         <w:rPr>
           <w:rFonts w:ascii="Calibri" w:hAnsi="Calibri" w:cs="Calibri"/>
         </w:rPr>
-        <w:t xml:space="preserve">Anderson, S. (2003) ‘The bird community of </w:t>
-      </w:r>
-      <w:proofErr w:type="spellStart"/>
-      <w:r>
-        <w:rPr>
-          <w:rFonts w:ascii="Calibri" w:hAnsi="Calibri" w:cs="Calibri"/>
-        </w:rPr>
-        <w:t>Kaitoke</w:t>
-      </w:r>
-      <w:proofErr w:type="spellEnd"/>
-      <w:r>
-        <w:rPr>
-          <w:rFonts w:ascii="Calibri" w:hAnsi="Calibri" w:cs="Calibri"/>
-        </w:rPr>
-        <w:t xml:space="preserve"> wetland, Great Barrier Island’, </w:t>
+        <w:t xml:space="preserve">Anderson, S. (2003) ‘The bird community of Kaitoke wetland, Great Barrier Island’, </w:t>
       </w:r>
       <w:r>
         <w:rPr>
@@ -11326,21 +11203,7 @@
         <w:rPr>
           <w:rFonts w:ascii="Calibri" w:hAnsi="Calibri" w:cs="Calibri"/>
         </w:rPr>
-        <w:t xml:space="preserve">Clout, M. N. and Hay, J. R. (1989) ‘The importance of birds as browsers, pollinators and seed dispersers in new </w:t>
-      </w:r>
-      <w:proofErr w:type="spellStart"/>
-      <w:r>
-        <w:rPr>
-          <w:rFonts w:ascii="Calibri" w:hAnsi="Calibri" w:cs="Calibri"/>
-        </w:rPr>
-        <w:t>zealand</w:t>
-      </w:r>
-      <w:proofErr w:type="spellEnd"/>
-      <w:r>
-        <w:rPr>
-          <w:rFonts w:ascii="Calibri" w:hAnsi="Calibri" w:cs="Calibri"/>
-        </w:rPr>
-        <w:t xml:space="preserve"> forests’, </w:t>
+        <w:t xml:space="preserve">Clout, M. N. and Hay, J. R. (1989) ‘The importance of birds as browsers, pollinators and seed dispersers in new zealand forests’, </w:t>
       </w:r>
       <w:r>
         <w:rPr>
@@ -11348,31 +11211,83 @@
           <w:i/>
           <w:iCs/>
         </w:rPr>
-        <w:t xml:space="preserve">New </w:t>
-      </w:r>
-      <w:proofErr w:type="spellStart"/>
+        <w:t>New zealand journal of ecology</w:t>
+      </w:r>
+      <w:r>
+        <w:rPr>
+          <w:rFonts w:ascii="Calibri" w:hAnsi="Calibri" w:cs="Calibri"/>
+        </w:rPr>
+        <w:t>, 12, p. 7.</w:t>
+      </w:r>
+    </w:p>
+    <w:p>
+      <w:pPr>
+        <w:pStyle w:val="Bibliography"/>
+        <w:rPr>
+          <w:rFonts w:ascii="Calibri" w:hAnsi="Calibri" w:cs="Calibri"/>
+        </w:rPr>
+      </w:pPr>
+      <w:r>
+        <w:rPr>
+          <w:rFonts w:ascii="Calibri" w:hAnsi="Calibri" w:cs="Calibri"/>
+        </w:rPr>
+        <w:t>Clout, M. N. and Russell, J. C. (2006) ‘The eradication of mammals from New Zealand islands’, p. 15.</w:t>
+      </w:r>
+    </w:p>
+    <w:p>
+      <w:pPr>
+        <w:pStyle w:val="Bibliography"/>
+        <w:rPr>
+          <w:rFonts w:ascii="Calibri" w:hAnsi="Calibri" w:cs="Calibri"/>
+        </w:rPr>
+      </w:pPr>
+      <w:r>
+        <w:rPr>
+          <w:rFonts w:ascii="Calibri" w:hAnsi="Calibri" w:cs="Calibri"/>
+        </w:rPr>
+        <w:t xml:space="preserve">Faith, D. P., Minchin, P. R. and Belbin, L. (1987) ‘Compositional dissimilarity as a robust measure of ecological distance’, </w:t>
+      </w:r>
       <w:r>
         <w:rPr>
           <w:rFonts w:ascii="Calibri" w:hAnsi="Calibri" w:cs="Calibri"/>
           <w:i/>
           <w:iCs/>
         </w:rPr>
-        <w:t>zealand</w:t>
-      </w:r>
-      <w:proofErr w:type="spellEnd"/>
+        <w:t>Vegetatio</w:t>
+      </w:r>
+      <w:r>
+        <w:rPr>
+          <w:rFonts w:ascii="Calibri" w:hAnsi="Calibri" w:cs="Calibri"/>
+        </w:rPr>
+        <w:t>, 69(1), pp. 57–68. doi: 10.1007/BF00038687.</w:t>
+      </w:r>
+    </w:p>
+    <w:p>
+      <w:pPr>
+        <w:pStyle w:val="Bibliography"/>
+        <w:rPr>
+          <w:rFonts w:ascii="Calibri" w:hAnsi="Calibri" w:cs="Calibri"/>
+        </w:rPr>
+      </w:pPr>
+      <w:r>
+        <w:rPr>
+          <w:rFonts w:ascii="Calibri" w:hAnsi="Calibri" w:cs="Calibri"/>
+        </w:rPr>
+        <w:t xml:space="preserve">Hartley, L. J. (2012) ‘Five-minute bird counts in New Zealand’, </w:t>
+      </w:r>
       <w:r>
         <w:rPr>
           <w:rFonts w:ascii="Calibri" w:hAnsi="Calibri" w:cs="Calibri"/>
           <w:i/>
           <w:iCs/>
         </w:rPr>
-        <w:t xml:space="preserve"> journal of ecology</w:t>
+        <w:t>New Zealand Journal of Ecology</w:t>
       </w:r>
       <w:r>
         <w:rPr>
           <w:rFonts w:ascii="Calibri" w:hAnsi="Calibri" w:cs="Calibri"/>
         </w:rPr>
-        <w:t>, 12, p. 7.</w:t>
+        <w:t>, 36(3), pp. 1–11.</w:t>
       </w:r>
     </w:p>
     <w:p>
@@ -11386,65 +11301,21 @@
         <w:rPr>
           <w:rFonts w:ascii="Calibri" w:hAnsi="Calibri" w:cs="Calibri"/>
         </w:rPr>
-        <w:t>Clout, M. N. and Russell, J. C. (2006) ‘The eradication of mammals from New Zealand islands’, p. 15.</w:t>
-      </w:r>
-    </w:p>
-    <w:p>
-      <w:pPr>
-        <w:pStyle w:val="Bibliography"/>
-        <w:rPr>
-          <w:rFonts w:ascii="Calibri" w:hAnsi="Calibri" w:cs="Calibri"/>
-        </w:rPr>
-      </w:pPr>
-      <w:r>
-        <w:rPr>
-          <w:rFonts w:ascii="Calibri" w:hAnsi="Calibri" w:cs="Calibri"/>
-        </w:rPr>
-        <w:t xml:space="preserve">Faith, D. P., Minchin, P. R. and Belbin, L. (1987) ‘Compositional dissimilarity as a robust measure of ecological distance’, </w:t>
-      </w:r>
-      <w:proofErr w:type="spellStart"/>
+        <w:t xml:space="preserve">Hill, S. D. </w:t>
+      </w:r>
       <w:r>
         <w:rPr>
           <w:rFonts w:ascii="Calibri" w:hAnsi="Calibri" w:cs="Calibri"/>
           <w:i/>
           <w:iCs/>
         </w:rPr>
-        <w:t>Vegetatio</w:t>
-      </w:r>
-      <w:proofErr w:type="spellEnd"/>
+        <w:t>et al.</w:t>
+      </w:r>
       <w:r>
         <w:rPr>
           <w:rFonts w:ascii="Calibri" w:hAnsi="Calibri" w:cs="Calibri"/>
         </w:rPr>
-        <w:t xml:space="preserve">, 69(1), pp. 57–68. </w:t>
-      </w:r>
-      <w:proofErr w:type="spellStart"/>
-      <w:r>
-        <w:rPr>
-          <w:rFonts w:ascii="Calibri" w:hAnsi="Calibri" w:cs="Calibri"/>
-        </w:rPr>
-        <w:t>doi</w:t>
-      </w:r>
-      <w:proofErr w:type="spellEnd"/>
-      <w:r>
-        <w:rPr>
-          <w:rFonts w:ascii="Calibri" w:hAnsi="Calibri" w:cs="Calibri"/>
-        </w:rPr>
-        <w:t>: 10.1007/BF00038687.</w:t>
-      </w:r>
-    </w:p>
-    <w:p>
-      <w:pPr>
-        <w:pStyle w:val="Bibliography"/>
-        <w:rPr>
-          <w:rFonts w:ascii="Calibri" w:hAnsi="Calibri" w:cs="Calibri"/>
-        </w:rPr>
-      </w:pPr>
-      <w:r>
-        <w:rPr>
-          <w:rFonts w:ascii="Calibri" w:hAnsi="Calibri" w:cs="Calibri"/>
-        </w:rPr>
-        <w:t xml:space="preserve">Hartley, L. J. (2012) ‘Five-minute bird counts in New Zealand’, </w:t>
+        <w:t xml:space="preserve"> (2013) ‘A comparison of vocalisations between mainland tui (Prosthemadera novaeseelandiae novaeseelandiae) and Chatham Island tui (P. n. chathamensis)’, </w:t>
       </w:r>
       <w:r>
         <w:rPr>
@@ -11458,7 +11329,7 @@
         <w:rPr>
           <w:rFonts w:ascii="Calibri" w:hAnsi="Calibri" w:cs="Calibri"/>
         </w:rPr>
-        <w:t>, 36(3), pp. 1–11.</w:t>
+        <w:t>, 37(2), pp. 1–10.</w:t>
       </w:r>
     </w:p>
     <w:p>
@@ -11472,7 +11343,21 @@
         <w:rPr>
           <w:rFonts w:ascii="Calibri" w:hAnsi="Calibri" w:cs="Calibri"/>
         </w:rPr>
-        <w:t xml:space="preserve">Hill, S. D. </w:t>
+        <w:t>Hill, S. D. and Ji, W. (2013) ‘Microgeographic variation in song phrases of tui (Prosthemadera novaeseelandiae)’, pp. 1–3.</w:t>
+      </w:r>
+    </w:p>
+    <w:p>
+      <w:pPr>
+        <w:pStyle w:val="Bibliography"/>
+        <w:rPr>
+          <w:rFonts w:ascii="Calibri" w:hAnsi="Calibri" w:cs="Calibri"/>
+        </w:rPr>
+      </w:pPr>
+      <w:r>
+        <w:rPr>
+          <w:rFonts w:ascii="Calibri" w:hAnsi="Calibri" w:cs="Calibri"/>
+        </w:rPr>
+        <w:t xml:space="preserve">MacLeod, C. J. </w:t>
       </w:r>
       <w:r>
         <w:rPr>
@@ -11486,63 +11371,7 @@
         <w:rPr>
           <w:rFonts w:ascii="Calibri" w:hAnsi="Calibri" w:cs="Calibri"/>
         </w:rPr>
-        <w:t xml:space="preserve"> (2013) ‘A comparison of vocalisations between mainland tui (</w:t>
-      </w:r>
-      <w:proofErr w:type="spellStart"/>
-      <w:r>
-        <w:rPr>
-          <w:rFonts w:ascii="Calibri" w:hAnsi="Calibri" w:cs="Calibri"/>
-        </w:rPr>
-        <w:t>Prosthemadera</w:t>
-      </w:r>
-      <w:proofErr w:type="spellEnd"/>
-      <w:r>
-        <w:rPr>
-          <w:rFonts w:ascii="Calibri" w:hAnsi="Calibri" w:cs="Calibri"/>
-        </w:rPr>
-        <w:t xml:space="preserve"> </w:t>
-      </w:r>
-      <w:proofErr w:type="spellStart"/>
-      <w:r>
-        <w:rPr>
-          <w:rFonts w:ascii="Calibri" w:hAnsi="Calibri" w:cs="Calibri"/>
-        </w:rPr>
-        <w:t>novaeseelandiae</w:t>
-      </w:r>
-      <w:proofErr w:type="spellEnd"/>
-      <w:r>
-        <w:rPr>
-          <w:rFonts w:ascii="Calibri" w:hAnsi="Calibri" w:cs="Calibri"/>
-        </w:rPr>
-        <w:t xml:space="preserve"> </w:t>
-      </w:r>
-      <w:proofErr w:type="spellStart"/>
-      <w:r>
-        <w:rPr>
-          <w:rFonts w:ascii="Calibri" w:hAnsi="Calibri" w:cs="Calibri"/>
-        </w:rPr>
-        <w:t>novaeseelandiae</w:t>
-      </w:r>
-      <w:proofErr w:type="spellEnd"/>
-      <w:r>
-        <w:rPr>
-          <w:rFonts w:ascii="Calibri" w:hAnsi="Calibri" w:cs="Calibri"/>
-        </w:rPr>
-        <w:t xml:space="preserve">) and Chatham Island tui (P. n. </w:t>
-      </w:r>
-      <w:proofErr w:type="spellStart"/>
-      <w:r>
-        <w:rPr>
-          <w:rFonts w:ascii="Calibri" w:hAnsi="Calibri" w:cs="Calibri"/>
-        </w:rPr>
-        <w:t>chathamensis</w:t>
-      </w:r>
-      <w:proofErr w:type="spellEnd"/>
-      <w:r>
-        <w:rPr>
-          <w:rFonts w:ascii="Calibri" w:hAnsi="Calibri" w:cs="Calibri"/>
-        </w:rPr>
-        <w:t xml:space="preserve">)’, </w:t>
+        <w:t xml:space="preserve"> (2012) ‘Monitoring widespread and common bird species on New Zealand’s conservation lands: a pilot study’, </w:t>
       </w:r>
       <w:r>
         <w:rPr>
@@ -11556,7 +11385,7 @@
         <w:rPr>
           <w:rFonts w:ascii="Calibri" w:hAnsi="Calibri" w:cs="Calibri"/>
         </w:rPr>
-        <w:t>, 37(2), pp. 1–10.</w:t>
+        <w:t>, 36(3), p. 12.</w:t>
       </w:r>
     </w:p>
     <w:p>
@@ -11570,35 +11399,7 @@
         <w:rPr>
           <w:rFonts w:ascii="Calibri" w:hAnsi="Calibri" w:cs="Calibri"/>
         </w:rPr>
-        <w:t>Hill, S. D. and Ji, W. (2013) ‘Microgeographic variation in song phrases of tui (</w:t>
-      </w:r>
-      <w:proofErr w:type="spellStart"/>
-      <w:r>
-        <w:rPr>
-          <w:rFonts w:ascii="Calibri" w:hAnsi="Calibri" w:cs="Calibri"/>
-        </w:rPr>
-        <w:t>Prosthemadera</w:t>
-      </w:r>
-      <w:proofErr w:type="spellEnd"/>
-      <w:r>
-        <w:rPr>
-          <w:rFonts w:ascii="Calibri" w:hAnsi="Calibri" w:cs="Calibri"/>
-        </w:rPr>
-        <w:t xml:space="preserve"> </w:t>
-      </w:r>
-      <w:proofErr w:type="spellStart"/>
-      <w:r>
-        <w:rPr>
-          <w:rFonts w:ascii="Calibri" w:hAnsi="Calibri" w:cs="Calibri"/>
-        </w:rPr>
-        <w:t>novaeseelandiae</w:t>
-      </w:r>
-      <w:proofErr w:type="spellEnd"/>
-      <w:r>
-        <w:rPr>
-          <w:rFonts w:ascii="Calibri" w:hAnsi="Calibri" w:cs="Calibri"/>
-        </w:rPr>
-        <w:t>)’, pp. 1–3.</w:t>
+        <w:t>McEwen, W. M. (1978) ‘The food of the new zealand pigeon’, p. 10.</w:t>
       </w:r>
     </w:p>
     <w:p>
@@ -11612,7 +11413,7 @@
         <w:rPr>
           <w:rFonts w:ascii="Calibri" w:hAnsi="Calibri" w:cs="Calibri"/>
         </w:rPr>
-        <w:t xml:space="preserve">MacLeod, C. J. </w:t>
+        <w:t xml:space="preserve">Moorhouse, R. </w:t>
       </w:r>
       <w:r>
         <w:rPr>
@@ -11626,7 +11427,7 @@
         <w:rPr>
           <w:rFonts w:ascii="Calibri" w:hAnsi="Calibri" w:cs="Calibri"/>
         </w:rPr>
-        <w:t xml:space="preserve"> (2012) ‘Monitoring widespread and common bird species on New Zealand’s conservation lands: a pilot study’, </w:t>
+        <w:t xml:space="preserve"> (2003) ‘Control of introduced mammalian predators improves kaka Nestor meridionalis breeding success: reversing the decline of a threatened New Zealand parrot’, </w:t>
       </w:r>
       <w:r>
         <w:rPr>
@@ -11634,13 +11435,13 @@
           <w:i/>
           <w:iCs/>
         </w:rPr>
-        <w:t>New Zealand Journal of Ecology</w:t>
+        <w:t>Biological Conservation</w:t>
       </w:r>
       <w:r>
         <w:rPr>
           <w:rFonts w:ascii="Calibri" w:hAnsi="Calibri" w:cs="Calibri"/>
         </w:rPr>
-        <w:t>, 36(3), p. 12.</w:t>
+        <w:t>, 110(1), pp. 33–44. doi: 10.1016/S0006-3207(02)00173-8.</w:t>
       </w:r>
     </w:p>
     <w:p>
@@ -11654,21 +11455,7 @@
         <w:rPr>
           <w:rFonts w:ascii="Calibri" w:hAnsi="Calibri" w:cs="Calibri"/>
         </w:rPr>
-        <w:t xml:space="preserve">McEwen, W. M. (1978) ‘The food of the new </w:t>
-      </w:r>
-      <w:proofErr w:type="spellStart"/>
-      <w:r>
-        <w:rPr>
-          <w:rFonts w:ascii="Calibri" w:hAnsi="Calibri" w:cs="Calibri"/>
-        </w:rPr>
-        <w:t>zealand</w:t>
-      </w:r>
-      <w:proofErr w:type="spellEnd"/>
-      <w:r>
-        <w:rPr>
-          <w:rFonts w:ascii="Calibri" w:hAnsi="Calibri" w:cs="Calibri"/>
-        </w:rPr>
-        <w:t xml:space="preserve"> pigeon’, p. 10.</w:t>
+        <w:t>New Zealand Birds Online (2013). Available at: http://www.nzbirdsonline.org.nz/ (Accessed: 28 June 2021).</w:t>
       </w:r>
     </w:p>
     <w:p>
@@ -11682,7 +11469,7 @@
         <w:rPr>
           <w:rFonts w:ascii="Calibri" w:hAnsi="Calibri" w:cs="Calibri"/>
         </w:rPr>
-        <w:t xml:space="preserve">Moorhouse, R. </w:t>
+        <w:t xml:space="preserve">Ogden, J. and Gilbert, J. (2009) ‘Prospects for the eradication of rats from a large inhabited island: community based ecosystem studies on Great Barrier Island, New Zealand’, </w:t>
       </w:r>
       <w:r>
         <w:rPr>
@@ -11690,27 +11477,55 @@
           <w:i/>
           <w:iCs/>
         </w:rPr>
-        <w:t>et al.</w:t>
+        <w:t>Biological Invasions</w:t>
       </w:r>
       <w:r>
         <w:rPr>
           <w:rFonts w:ascii="Calibri" w:hAnsi="Calibri" w:cs="Calibri"/>
         </w:rPr>
-        <w:t xml:space="preserve"> (2003) ‘Control of introduced mammalian predators improves kaka Nestor </w:t>
-      </w:r>
-      <w:proofErr w:type="spellStart"/>
-      <w:r>
+        <w:t>, 11(7), pp. 1705–1717. doi: 10.1007/s10530-008-9398-8.</w:t>
+      </w:r>
+    </w:p>
+    <w:p>
+      <w:pPr>
+        <w:pStyle w:val="Bibliography"/>
         <w:rPr>
           <w:rFonts w:ascii="Calibri" w:hAnsi="Calibri" w:cs="Calibri"/>
         </w:rPr>
-        <w:t>meridionalis</w:t>
-      </w:r>
-      <w:proofErr w:type="spellEnd"/>
+      </w:pPr>
       <w:r>
         <w:rPr>
           <w:rFonts w:ascii="Calibri" w:hAnsi="Calibri" w:cs="Calibri"/>
         </w:rPr>
-        <w:t xml:space="preserve"> breeding success: reversing the decline of a threatened New Zealand parrot’, </w:t>
+        <w:t>Ogden, J. and Gilbert, J. (2011) ‘Running the gauntlet: advocating rat and feral cat eradication on an inhabited island – Great Barrier Island, New Zealand’, p. 5.</w:t>
+      </w:r>
+    </w:p>
+    <w:p>
+      <w:pPr>
+        <w:pStyle w:val="Bibliography"/>
+        <w:rPr>
+          <w:rFonts w:ascii="Calibri" w:hAnsi="Calibri" w:cs="Calibri"/>
+        </w:rPr>
+      </w:pPr>
+      <w:r>
+        <w:rPr>
+          <w:rFonts w:ascii="Calibri" w:hAnsi="Calibri" w:cs="Calibri"/>
+        </w:rPr>
+        <w:t>Oksanen, J. (2020) ‘Vegan: ecological diversity’, pp. 1–12.</w:t>
+      </w:r>
+    </w:p>
+    <w:p>
+      <w:pPr>
+        <w:pStyle w:val="Bibliography"/>
+        <w:rPr>
+          <w:rFonts w:ascii="Calibri" w:hAnsi="Calibri" w:cs="Calibri"/>
+        </w:rPr>
+      </w:pPr>
+      <w:r>
+        <w:rPr>
+          <w:rFonts w:ascii="Calibri" w:hAnsi="Calibri" w:cs="Calibri"/>
+        </w:rPr>
+        <w:t xml:space="preserve">Ortiz‐Catedral, L. and Brunton, D. H. (2009) ‘Nesting sites and nesting success of reintroduced red‐crowned parakeets (Cyanoramphus novaezelandiae) on Tiritiri Matangi Island, New Zealand’, </w:t>
       </w:r>
       <w:r>
         <w:rPr>
@@ -11718,27 +11533,13 @@
           <w:i/>
           <w:iCs/>
         </w:rPr>
-        <w:t>Biological Conservation</w:t>
+        <w:t>New Zealand Journal of Zoology</w:t>
       </w:r>
       <w:r>
         <w:rPr>
           <w:rFonts w:ascii="Calibri" w:hAnsi="Calibri" w:cs="Calibri"/>
         </w:rPr>
-        <w:t xml:space="preserve">, 110(1), pp. 33–44. </w:t>
-      </w:r>
-      <w:proofErr w:type="spellStart"/>
-      <w:r>
-        <w:rPr>
-          <w:rFonts w:ascii="Calibri" w:hAnsi="Calibri" w:cs="Calibri"/>
-        </w:rPr>
-        <w:t>doi</w:t>
-      </w:r>
-      <w:proofErr w:type="spellEnd"/>
-      <w:r>
-        <w:rPr>
-          <w:rFonts w:ascii="Calibri" w:hAnsi="Calibri" w:cs="Calibri"/>
-        </w:rPr>
-        <w:t>: 10.1016/S0006-3207(02)00173-8.</w:t>
+        <w:t>, 36(1), pp. 1–10. doi: 10.1080/03014220909510133.</w:t>
       </w:r>
     </w:p>
     <w:p>
@@ -11752,21 +11553,7 @@
         <w:rPr>
           <w:rFonts w:ascii="Calibri" w:hAnsi="Calibri" w:cs="Calibri"/>
         </w:rPr>
-        <w:t>New Zealand Birds Online (2013). Available at: http://www.nzbirdsonline.org.nz/ (Accessed: 28 June 2021).</w:t>
-      </w:r>
-    </w:p>
-    <w:p>
-      <w:pPr>
-        <w:pStyle w:val="Bibliography"/>
-        <w:rPr>
-          <w:rFonts w:ascii="Calibri" w:hAnsi="Calibri" w:cs="Calibri"/>
-        </w:rPr>
-      </w:pPr>
-      <w:r>
-        <w:rPr>
-          <w:rFonts w:ascii="Calibri" w:hAnsi="Calibri" w:cs="Calibri"/>
-        </w:rPr>
-        <w:t xml:space="preserve">Ogden, J. and Gilbert, J. (2009) ‘Prospects for the eradication of rats from a large inhabited island: community based ecosystem studies on Great Barrier Island, New Zealand’, </w:t>
+        <w:t xml:space="preserve">Perry, G. L. W. </w:t>
       </w:r>
       <w:r>
         <w:rPr>
@@ -11774,125 +11561,13 @@
           <w:i/>
           <w:iCs/>
         </w:rPr>
-        <w:t>Biological Invasions</w:t>
+        <w:t>et al.</w:t>
       </w:r>
       <w:r>
         <w:rPr>
           <w:rFonts w:ascii="Calibri" w:hAnsi="Calibri" w:cs="Calibri"/>
         </w:rPr>
-        <w:t xml:space="preserve">, 11(7), pp. 1705–1717. </w:t>
-      </w:r>
-      <w:proofErr w:type="spellStart"/>
-      <w:r>
-        <w:rPr>
-          <w:rFonts w:ascii="Calibri" w:hAnsi="Calibri" w:cs="Calibri"/>
-        </w:rPr>
-        <w:t>doi</w:t>
-      </w:r>
-      <w:proofErr w:type="spellEnd"/>
-      <w:r>
-        <w:rPr>
-          <w:rFonts w:ascii="Calibri" w:hAnsi="Calibri" w:cs="Calibri"/>
-        </w:rPr>
-        <w:t>: 10.1007/s10530-008-9398-8.</w:t>
-      </w:r>
-    </w:p>
-    <w:p>
-      <w:pPr>
-        <w:pStyle w:val="Bibliography"/>
-        <w:rPr>
-          <w:rFonts w:ascii="Calibri" w:hAnsi="Calibri" w:cs="Calibri"/>
-        </w:rPr>
-      </w:pPr>
-      <w:r>
-        <w:rPr>
-          <w:rFonts w:ascii="Calibri" w:hAnsi="Calibri" w:cs="Calibri"/>
-        </w:rPr>
-        <w:t>Ogden, J. and Gilbert, J. (2011) ‘Running the gauntlet: advocating rat and feral cat eradication on an inhabited island – Great Barrier Island, New Zealand’, p. 5.</w:t>
-      </w:r>
-    </w:p>
-    <w:p>
-      <w:pPr>
-        <w:pStyle w:val="Bibliography"/>
-        <w:rPr>
-          <w:rFonts w:ascii="Calibri" w:hAnsi="Calibri" w:cs="Calibri"/>
-        </w:rPr>
-      </w:pPr>
-      <w:r>
-        <w:rPr>
-          <w:rFonts w:ascii="Calibri" w:hAnsi="Calibri" w:cs="Calibri"/>
-        </w:rPr>
-        <w:t>Oksanen, J. (2020) ‘Vegan: ecological diversity’, pp. 1–12.</w:t>
-      </w:r>
-    </w:p>
-    <w:p>
-      <w:pPr>
-        <w:pStyle w:val="Bibliography"/>
-        <w:rPr>
-          <w:rFonts w:ascii="Calibri" w:hAnsi="Calibri" w:cs="Calibri"/>
-        </w:rPr>
-      </w:pPr>
-      <w:r>
-        <w:rPr>
-          <w:rFonts w:ascii="Calibri" w:hAnsi="Calibri" w:cs="Calibri"/>
-        </w:rPr>
-        <w:t>Ortiz‐</w:t>
-      </w:r>
-      <w:proofErr w:type="spellStart"/>
-      <w:r>
-        <w:rPr>
-          <w:rFonts w:ascii="Calibri" w:hAnsi="Calibri" w:cs="Calibri"/>
-        </w:rPr>
-        <w:t>Catedral</w:t>
-      </w:r>
-      <w:proofErr w:type="spellEnd"/>
-      <w:r>
-        <w:rPr>
-          <w:rFonts w:ascii="Calibri" w:hAnsi="Calibri" w:cs="Calibri"/>
-        </w:rPr>
-        <w:t>, L. and Brunton, D. H. (2009) ‘Nesting sites and nesting success of reintroduced red‐crowned parakeets (</w:t>
-      </w:r>
-      <w:proofErr w:type="spellStart"/>
-      <w:r>
-        <w:rPr>
-          <w:rFonts w:ascii="Calibri" w:hAnsi="Calibri" w:cs="Calibri"/>
-        </w:rPr>
-        <w:t>Cyanoramphus</w:t>
-      </w:r>
-      <w:proofErr w:type="spellEnd"/>
-      <w:r>
-        <w:rPr>
-          <w:rFonts w:ascii="Calibri" w:hAnsi="Calibri" w:cs="Calibri"/>
-        </w:rPr>
-        <w:t xml:space="preserve"> </w:t>
-      </w:r>
-      <w:proofErr w:type="spellStart"/>
-      <w:r>
-        <w:rPr>
-          <w:rFonts w:ascii="Calibri" w:hAnsi="Calibri" w:cs="Calibri"/>
-        </w:rPr>
-        <w:t>novaezelandiae</w:t>
-      </w:r>
-      <w:proofErr w:type="spellEnd"/>
-      <w:r>
-        <w:rPr>
-          <w:rFonts w:ascii="Calibri" w:hAnsi="Calibri" w:cs="Calibri"/>
-        </w:rPr>
-        <w:t xml:space="preserve">) on </w:t>
-      </w:r>
-      <w:proofErr w:type="spellStart"/>
-      <w:r>
-        <w:rPr>
-          <w:rFonts w:ascii="Calibri" w:hAnsi="Calibri" w:cs="Calibri"/>
-        </w:rPr>
-        <w:t>Tiritiri</w:t>
-      </w:r>
-      <w:proofErr w:type="spellEnd"/>
-      <w:r>
-        <w:rPr>
-          <w:rFonts w:ascii="Calibri" w:hAnsi="Calibri" w:cs="Calibri"/>
-        </w:rPr>
-        <w:t xml:space="preserve"> Matangi Island, New Zealand’, </w:t>
+        <w:t xml:space="preserve"> (2010) ‘Vegetation patterns and trajectories in disturbed landscapes, Great Barrier Island, northern New Zealand’, </w:t>
       </w:r>
       <w:r>
         <w:rPr>
@@ -11900,27 +11575,13 @@
           <w:i/>
           <w:iCs/>
         </w:rPr>
-        <w:t>New Zealand Journal of Zoology</w:t>
+        <w:t>New Zealand Journal of Ecology</w:t>
       </w:r>
       <w:r>
         <w:rPr>
           <w:rFonts w:ascii="Calibri" w:hAnsi="Calibri" w:cs="Calibri"/>
         </w:rPr>
-        <w:t xml:space="preserve">, 36(1), pp. 1–10. </w:t>
-      </w:r>
-      <w:proofErr w:type="spellStart"/>
-      <w:r>
-        <w:rPr>
-          <w:rFonts w:ascii="Calibri" w:hAnsi="Calibri" w:cs="Calibri"/>
-        </w:rPr>
-        <w:t>doi</w:t>
-      </w:r>
-      <w:proofErr w:type="spellEnd"/>
-      <w:r>
-        <w:rPr>
-          <w:rFonts w:ascii="Calibri" w:hAnsi="Calibri" w:cs="Calibri"/>
-        </w:rPr>
-        <w:t>: 10.1080/03014220909510133.</w:t>
+        <w:t>, 34(3), p. 13.</w:t>
       </w:r>
     </w:p>
     <w:p>
@@ -11934,7 +11595,8 @@
         <w:rPr>
           <w:rFonts w:ascii="Calibri" w:hAnsi="Calibri" w:cs="Calibri"/>
         </w:rPr>
-        <w:t xml:space="preserve">Perry, G. L. W. </w:t>
+        <w:lastRenderedPageBreak/>
+        <w:t xml:space="preserve">R Core Team (2021) </w:t>
       </w:r>
       <w:r>
         <w:rPr>
@@ -11942,13 +11604,27 @@
           <w:i/>
           <w:iCs/>
         </w:rPr>
-        <w:t>et al.</w:t>
+        <w:t>R: A language and environment for statistical computing</w:t>
       </w:r>
       <w:r>
         <w:rPr>
           <w:rFonts w:ascii="Calibri" w:hAnsi="Calibri" w:cs="Calibri"/>
         </w:rPr>
-        <w:t xml:space="preserve"> (2010) ‘Vegetation patterns and trajectories in disturbed landscapes, Great Barrier Island, northern New Zealand’, </w:t>
+        <w:t>. manual. Vienna, Austria. Available at: https://www.R-project.org/.</w:t>
+      </w:r>
+    </w:p>
+    <w:p>
+      <w:pPr>
+        <w:pStyle w:val="Bibliography"/>
+        <w:rPr>
+          <w:rFonts w:ascii="Calibri" w:hAnsi="Calibri" w:cs="Calibri"/>
+        </w:rPr>
+      </w:pPr>
+      <w:r>
+        <w:rPr>
+          <w:rFonts w:ascii="Calibri" w:hAnsi="Calibri" w:cs="Calibri"/>
+        </w:rPr>
+        <w:t xml:space="preserve">Robertson, H. A. </w:t>
       </w:r>
       <w:r>
         <w:rPr>
@@ -11956,13 +11632,13 @@
           <w:i/>
           <w:iCs/>
         </w:rPr>
-        <w:t>New Zealand Journal of Ecology</w:t>
+        <w:t>et al.</w:t>
       </w:r>
       <w:r>
         <w:rPr>
           <w:rFonts w:ascii="Calibri" w:hAnsi="Calibri" w:cs="Calibri"/>
         </w:rPr>
-        <w:t>, 34(3), p. 13.</w:t>
+        <w:t xml:space="preserve"> (2016) ‘Conservation status of New Zealand birds, 2016’, pp. 1–27.</w:t>
       </w:r>
     </w:p>
     <w:p>
@@ -11976,8 +11652,7 @@
         <w:rPr>
           <w:rFonts w:ascii="Calibri" w:hAnsi="Calibri" w:cs="Calibri"/>
         </w:rPr>
-        <w:lastRenderedPageBreak/>
-        <w:t xml:space="preserve">R Core Team (2021) </w:t>
+        <w:t xml:space="preserve">Russell, J. and Taylor, C. (Nick) (2017) </w:t>
       </w:r>
       <w:r>
         <w:rPr>
@@ -11985,13 +11660,13 @@
           <w:i/>
           <w:iCs/>
         </w:rPr>
-        <w:t>R: A language and environment for statistical computing</w:t>
+        <w:t>Strategic Environmental Assessment for Invasive Species Management on Inhabited Islands</w:t>
       </w:r>
       <w:r>
         <w:rPr>
           <w:rFonts w:ascii="Calibri" w:hAnsi="Calibri" w:cs="Calibri"/>
         </w:rPr>
-        <w:t>. manual. Vienna, Austria. Available at: https://www.R-project.org/.</w:t>
+        <w:t>. SSRN Scholarly Paper ID 3022964. Rochester, NY: Social Science Research Network. doi: 10.2139/ssrn.3022964.</w:t>
       </w:r>
     </w:p>
     <w:p>
@@ -12005,7 +11680,7 @@
         <w:rPr>
           <w:rFonts w:ascii="Calibri" w:hAnsi="Calibri" w:cs="Calibri"/>
         </w:rPr>
-        <w:t xml:space="preserve">Robertson, H. A. </w:t>
+        <w:t xml:space="preserve">Simmonds, S. (2018) </w:t>
       </w:r>
       <w:r>
         <w:rPr>
@@ -12013,27 +11688,13 @@
           <w:i/>
           <w:iCs/>
         </w:rPr>
-        <w:t>et al.</w:t>
+        <w:t>The kākāriki of Okiwi</w:t>
       </w:r>
       <w:r>
         <w:rPr>
           <w:rFonts w:ascii="Calibri" w:hAnsi="Calibri" w:cs="Calibri"/>
         </w:rPr>
-        <w:t xml:space="preserve"> (2016) ‘Conservation status of New Zealand birds, 2016’, pp. 1–27.</w:t>
-      </w:r>
-    </w:p>
-    <w:p>
-      <w:pPr>
-        <w:pStyle w:val="Bibliography"/>
-        <w:rPr>
-          <w:rFonts w:ascii="Calibri" w:hAnsi="Calibri" w:cs="Calibri"/>
-        </w:rPr>
-      </w:pPr>
-      <w:r>
-        <w:rPr>
-          <w:rFonts w:ascii="Calibri" w:hAnsi="Calibri" w:cs="Calibri"/>
-        </w:rPr>
-        <w:t xml:space="preserve">Russell, J. and Taylor, C. (Nick) (2017) </w:t>
+        <w:t xml:space="preserve">, </w:t>
       </w:r>
       <w:r>
         <w:rPr>
@@ -12041,27 +11702,13 @@
           <w:i/>
           <w:iCs/>
         </w:rPr>
-        <w:t>Strategic Environmental Assessment for Invasive Species Management on Inhabited Islands</w:t>
+        <w:t>Aotea Great Barrier Environmental Trust</w:t>
       </w:r>
       <w:r>
         <w:rPr>
           <w:rFonts w:ascii="Calibri" w:hAnsi="Calibri" w:cs="Calibri"/>
         </w:rPr>
-        <w:t xml:space="preserve">. SSRN Scholarly Paper ID 3022964. Rochester, NY: Social Science Research Network. </w:t>
-      </w:r>
-      <w:proofErr w:type="spellStart"/>
-      <w:r>
-        <w:rPr>
-          <w:rFonts w:ascii="Calibri" w:hAnsi="Calibri" w:cs="Calibri"/>
-        </w:rPr>
-        <w:t>doi</w:t>
-      </w:r>
-      <w:proofErr w:type="spellEnd"/>
-      <w:r>
-        <w:rPr>
-          <w:rFonts w:ascii="Calibri" w:hAnsi="Calibri" w:cs="Calibri"/>
-        </w:rPr>
-        <w:t>: 10.2139/ssrn.3022964.</w:t>
+        <w:t>. Available at: https://www.gbiet.org/en39-the-kkriki-of-okiwi (Accessed: 28 June 2021).</w:t>
       </w:r>
     </w:p>
     <w:p>
@@ -12075,7 +11722,7 @@
         <w:rPr>
           <w:rFonts w:ascii="Calibri" w:hAnsi="Calibri" w:cs="Calibri"/>
         </w:rPr>
-        <w:t xml:space="preserve">Simmonds, S. (2018) </w:t>
+        <w:t xml:space="preserve">Simmonds, S. (2020) </w:t>
       </w:r>
       <w:r>
         <w:rPr>
@@ -12083,41 +11730,97 @@
           <w:i/>
           <w:iCs/>
         </w:rPr>
-        <w:t xml:space="preserve">The </w:t>
-      </w:r>
-      <w:proofErr w:type="spellStart"/>
+        <w:t>Aotea Bird Count Results of the December 2019 survey</w:t>
+      </w:r>
+      <w:r>
+        <w:rPr>
+          <w:rFonts w:ascii="Calibri" w:hAnsi="Calibri" w:cs="Calibri"/>
+        </w:rPr>
+        <w:t>. Available at: https://www.gbiet.org/bird-count.</w:t>
+      </w:r>
+    </w:p>
+    <w:p>
+      <w:pPr>
+        <w:pStyle w:val="Bibliography"/>
+        <w:rPr>
+          <w:rFonts w:ascii="Calibri" w:hAnsi="Calibri" w:cs="Calibri"/>
+        </w:rPr>
+      </w:pPr>
+      <w:r>
+        <w:rPr>
+          <w:rFonts w:ascii="Calibri" w:hAnsi="Calibri" w:cs="Calibri"/>
+        </w:rPr>
+        <w:t xml:space="preserve">Stewart, A. M. and Craig, J. L. (1985) ‘Movements, status, access to nectar, and spatial organisation of the tui’, </w:t>
+      </w:r>
       <w:r>
         <w:rPr>
           <w:rFonts w:ascii="Calibri" w:hAnsi="Calibri" w:cs="Calibri"/>
           <w:i/>
           <w:iCs/>
         </w:rPr>
-        <w:t>kākāriki</w:t>
-      </w:r>
-      <w:proofErr w:type="spellEnd"/>
+        <w:t>New Zealand Journal of Zoology</w:t>
+      </w:r>
+      <w:r>
+        <w:rPr>
+          <w:rFonts w:ascii="Calibri" w:hAnsi="Calibri" w:cs="Calibri"/>
+        </w:rPr>
+        <w:t>, 12(4), pp. 664–666. doi: 10.1080/03014223.1985.10428315.</w:t>
+      </w:r>
+    </w:p>
+    <w:p>
+      <w:pPr>
+        <w:pStyle w:val="Bibliography"/>
+        <w:rPr>
+          <w:rFonts w:ascii="Calibri" w:hAnsi="Calibri" w:cs="Calibri"/>
+        </w:rPr>
+      </w:pPr>
+      <w:r>
+        <w:rPr>
+          <w:rFonts w:ascii="Calibri" w:hAnsi="Calibri" w:cs="Calibri"/>
+        </w:rPr>
+        <w:t xml:space="preserve">Tū Mai Taonga (2020) </w:t>
+      </w:r>
       <w:r>
         <w:rPr>
           <w:rFonts w:ascii="Calibri" w:hAnsi="Calibri" w:cs="Calibri"/>
           <w:i/>
           <w:iCs/>
         </w:rPr>
-        <w:t xml:space="preserve"> of </w:t>
-      </w:r>
-      <w:proofErr w:type="spellStart"/>
+        <w:t>Protecting Aotea Ecology | Tū Mai Taonga</w:t>
+      </w:r>
+      <w:r>
+        <w:rPr>
+          <w:rFonts w:ascii="Calibri" w:hAnsi="Calibri" w:cs="Calibri"/>
+        </w:rPr>
+        <w:t xml:space="preserve">, </w:t>
+      </w:r>
       <w:r>
         <w:rPr>
           <w:rFonts w:ascii="Calibri" w:hAnsi="Calibri" w:cs="Calibri"/>
           <w:i/>
           <w:iCs/>
         </w:rPr>
-        <w:t>Okiwi</w:t>
-      </w:r>
-      <w:proofErr w:type="spellEnd"/>
+        <w:t>Tu Mai Taonga</w:t>
+      </w:r>
       <w:r>
         <w:rPr>
           <w:rFonts w:ascii="Calibri" w:hAnsi="Calibri" w:cs="Calibri"/>
         </w:rPr>
-        <w:t xml:space="preserve">, </w:t>
+        <w:t>. Available at: https://www.tumaitaonga.nz (Accessed: 28 June 2021).</w:t>
+      </w:r>
+    </w:p>
+    <w:p>
+      <w:pPr>
+        <w:pStyle w:val="Bibliography"/>
+        <w:rPr>
+          <w:rFonts w:ascii="Calibri" w:hAnsi="Calibri" w:cs="Calibri"/>
+        </w:rPr>
+      </w:pPr>
+      <w:r>
+        <w:rPr>
+          <w:rFonts w:ascii="Calibri" w:hAnsi="Calibri" w:cs="Calibri"/>
+        </w:rPr>
+        <w:t xml:space="preserve">Wotton, D. M. and Kelly, D. (2012) ‘Do larger frugivores move seeds further? Body size, seed dispersal distance, and a case study of a large, sedentary pigeon’, </w:t>
       </w:r>
       <w:r>
         <w:rPr>
@@ -12125,193 +11828,13 @@
           <w:i/>
           <w:iCs/>
         </w:rPr>
-        <w:t>Aotea Great Barrier Environmental Trust</w:t>
+        <w:t>Journal of Biogeography</w:t>
       </w:r>
       <w:r>
         <w:rPr>
           <w:rFonts w:ascii="Calibri" w:hAnsi="Calibri" w:cs="Calibri"/>
         </w:rPr>
-        <w:t>. Available at: https://www.gbiet.org/en39-the-kkriki-of-okiwi (Accessed: 28 June 2021).</w:t>
-      </w:r>
-    </w:p>
-    <w:p>
-      <w:pPr>
-        <w:pStyle w:val="Bibliography"/>
-        <w:rPr>
-          <w:rFonts w:ascii="Calibri" w:hAnsi="Calibri" w:cs="Calibri"/>
-        </w:rPr>
-      </w:pPr>
-      <w:r>
-        <w:rPr>
-          <w:rFonts w:ascii="Calibri" w:hAnsi="Calibri" w:cs="Calibri"/>
-        </w:rPr>
-        <w:t xml:space="preserve">Simmonds, S. (2020) </w:t>
-      </w:r>
-      <w:r>
-        <w:rPr>
-          <w:rFonts w:ascii="Calibri" w:hAnsi="Calibri" w:cs="Calibri"/>
-          <w:i/>
-          <w:iCs/>
-        </w:rPr>
-        <w:t>Aotea Bird Count Results of the December 2019 survey</w:t>
-      </w:r>
-      <w:r>
-        <w:rPr>
-          <w:rFonts w:ascii="Calibri" w:hAnsi="Calibri" w:cs="Calibri"/>
-        </w:rPr>
-        <w:t>. Available at: https://www.gbiet.org/bird-count.</w:t>
-      </w:r>
-    </w:p>
-    <w:p>
-      <w:pPr>
-        <w:pStyle w:val="Bibliography"/>
-        <w:rPr>
-          <w:rFonts w:ascii="Calibri" w:hAnsi="Calibri" w:cs="Calibri"/>
-        </w:rPr>
-      </w:pPr>
-      <w:r>
-        <w:rPr>
-          <w:rFonts w:ascii="Calibri" w:hAnsi="Calibri" w:cs="Calibri"/>
-        </w:rPr>
-        <w:t xml:space="preserve">Stewart, A. M. and Craig, J. L. (1985) ‘Movements, status, access to nectar, and spatial organisation of the tui’, </w:t>
-      </w:r>
-      <w:r>
-        <w:rPr>
-          <w:rFonts w:ascii="Calibri" w:hAnsi="Calibri" w:cs="Calibri"/>
-          <w:i/>
-          <w:iCs/>
-        </w:rPr>
-        <w:t>New Zealand Journal of Zoology</w:t>
-      </w:r>
-      <w:r>
-        <w:rPr>
-          <w:rFonts w:ascii="Calibri" w:hAnsi="Calibri" w:cs="Calibri"/>
-        </w:rPr>
-        <w:t xml:space="preserve">, 12(4), pp. 664–666. </w:t>
-      </w:r>
-      <w:proofErr w:type="spellStart"/>
-      <w:r>
-        <w:rPr>
-          <w:rFonts w:ascii="Calibri" w:hAnsi="Calibri" w:cs="Calibri"/>
-        </w:rPr>
-        <w:t>doi</w:t>
-      </w:r>
-      <w:proofErr w:type="spellEnd"/>
-      <w:r>
-        <w:rPr>
-          <w:rFonts w:ascii="Calibri" w:hAnsi="Calibri" w:cs="Calibri"/>
-        </w:rPr>
-        <w:t>: 10.1080/03014223.1985.10428315.</w:t>
-      </w:r>
-    </w:p>
-    <w:p>
-      <w:pPr>
-        <w:pStyle w:val="Bibliography"/>
-        <w:rPr>
-          <w:rFonts w:ascii="Calibri" w:hAnsi="Calibri" w:cs="Calibri"/>
-        </w:rPr>
-      </w:pPr>
-      <w:proofErr w:type="spellStart"/>
-      <w:r>
-        <w:rPr>
-          <w:rFonts w:ascii="Calibri" w:hAnsi="Calibri" w:cs="Calibri"/>
-        </w:rPr>
-        <w:t>Tū</w:t>
-      </w:r>
-      <w:proofErr w:type="spellEnd"/>
-      <w:r>
-        <w:rPr>
-          <w:rFonts w:ascii="Calibri" w:hAnsi="Calibri" w:cs="Calibri"/>
-        </w:rPr>
-        <w:t xml:space="preserve"> Mai Taonga (2020) </w:t>
-      </w:r>
-      <w:r>
-        <w:rPr>
-          <w:rFonts w:ascii="Calibri" w:hAnsi="Calibri" w:cs="Calibri"/>
-          <w:i/>
-          <w:iCs/>
-        </w:rPr>
-        <w:t xml:space="preserve">Protecting Aotea Ecology | </w:t>
-      </w:r>
-      <w:proofErr w:type="spellStart"/>
-      <w:r>
-        <w:rPr>
-          <w:rFonts w:ascii="Calibri" w:hAnsi="Calibri" w:cs="Calibri"/>
-          <w:i/>
-          <w:iCs/>
-        </w:rPr>
-        <w:t>Tū</w:t>
-      </w:r>
-      <w:proofErr w:type="spellEnd"/>
-      <w:r>
-        <w:rPr>
-          <w:rFonts w:ascii="Calibri" w:hAnsi="Calibri" w:cs="Calibri"/>
-          <w:i/>
-          <w:iCs/>
-        </w:rPr>
-        <w:t xml:space="preserve"> Mai Taonga</w:t>
-      </w:r>
-      <w:r>
-        <w:rPr>
-          <w:rFonts w:ascii="Calibri" w:hAnsi="Calibri" w:cs="Calibri"/>
-        </w:rPr>
-        <w:t xml:space="preserve">, </w:t>
-      </w:r>
-      <w:r>
-        <w:rPr>
-          <w:rFonts w:ascii="Calibri" w:hAnsi="Calibri" w:cs="Calibri"/>
-          <w:i/>
-          <w:iCs/>
-        </w:rPr>
-        <w:t>Tu Mai Taonga</w:t>
-      </w:r>
-      <w:r>
-        <w:rPr>
-          <w:rFonts w:ascii="Calibri" w:hAnsi="Calibri" w:cs="Calibri"/>
-        </w:rPr>
-        <w:t>. Available at: https://www.tumaitaonga.nz (Accessed: 28 June 2021).</w:t>
-      </w:r>
-    </w:p>
-    <w:p>
-      <w:pPr>
-        <w:pStyle w:val="Bibliography"/>
-        <w:rPr>
-          <w:rFonts w:ascii="Calibri" w:hAnsi="Calibri" w:cs="Calibri"/>
-        </w:rPr>
-      </w:pPr>
-      <w:r>
-        <w:rPr>
-          <w:rFonts w:ascii="Calibri" w:hAnsi="Calibri" w:cs="Calibri"/>
-        </w:rPr>
-        <w:t xml:space="preserve">Wotton, D. M. and Kelly, D. (2012) ‘Do larger frugivores move seeds further? Body size, seed dispersal distance, and a case study of a large, sedentary pigeon’, </w:t>
-      </w:r>
-      <w:r>
-        <w:rPr>
-          <w:rFonts w:ascii="Calibri" w:hAnsi="Calibri" w:cs="Calibri"/>
-          <w:i/>
-          <w:iCs/>
-        </w:rPr>
-        <w:t>Journal of Biogeography</w:t>
-      </w:r>
-      <w:r>
-        <w:rPr>
-          <w:rFonts w:ascii="Calibri" w:hAnsi="Calibri" w:cs="Calibri"/>
-        </w:rPr>
-        <w:t xml:space="preserve">, 39(11), pp. 1973–1983. </w:t>
-      </w:r>
-      <w:proofErr w:type="spellStart"/>
-      <w:r>
-        <w:rPr>
-          <w:rFonts w:ascii="Calibri" w:hAnsi="Calibri" w:cs="Calibri"/>
-        </w:rPr>
-        <w:t>doi</w:t>
-      </w:r>
-      <w:proofErr w:type="spellEnd"/>
-      <w:r>
-        <w:rPr>
-          <w:rFonts w:ascii="Calibri" w:hAnsi="Calibri" w:cs="Calibri"/>
-        </w:rPr>
-        <w:t>: 10.1111/jbi.12000.</w:t>
+        <w:t>, 39(11), pp. 1973–1983. doi: 10.1111/jbi.12000.</w:t>
       </w:r>
     </w:p>
     <w:p>
@@ -12558,7 +12081,7 @@
         <w:tblLook w:val="04A0" w:firstRow="1" w:lastRow="0" w:firstColumn="1" w:lastColumn="0" w:noHBand="0" w:noVBand="1"/>
       </w:tblPr>
       <w:tblGrid>
-        <w:gridCol w:w="1530"/>
+        <w:gridCol w:w="1895"/>
         <w:gridCol w:w="2203"/>
         <w:gridCol w:w="1733"/>
         <w:gridCol w:w="1764"/>
@@ -17418,7 +16941,7 @@
                     </pic:cNvPicPr>
                   </pic:nvPicPr>
                   <pic:blipFill>
-                    <a:blip r:embed="rId20" cstate="print">
+                    <a:blip r:embed="rId26" cstate="print">
                       <a:extLst>
                         <a:ext uri="{28A0092B-C50C-407E-A947-70E740481C1C}">
                           <a14:useLocalDpi xmlns:a14="http://schemas.microsoft.com/office/drawing/2010/main" val="0"/>
@@ -17505,14 +17028,9 @@
       </w:r>
     </w:p>
     <w:sectPr>
-      <w:headerReference w:type="even" r:id="rId21"/>
-      <w:headerReference w:type="default" r:id="rId22"/>
-      <w:footerReference w:type="even" r:id="rId23"/>
-      <w:footerReference w:type="default" r:id="rId24"/>
-      <w:headerReference w:type="first" r:id="rId25"/>
-      <w:footerReference w:type="first" r:id="rId26"/>
       <w:pgSz w:w="11906" w:h="16838"/>
       <w:pgMar w:top="1440" w:right="1440" w:bottom="1440" w:left="1440" w:header="708" w:footer="708" w:gutter="0"/>
+      <w:pgNumType w:start="1"/>
       <w:cols w:space="708"/>
       <w:docGrid w:linePitch="360"/>
     </w:sectPr>
@@ -17537,10 +17055,12 @@
         <w:t xml:space="preserve">Necessary to include a summary? First report had an executive </w:t>
       </w:r>
       <w:proofErr w:type="spellStart"/>
+      <w:proofErr w:type="gramStart"/>
       <w:r>
         <w:t>summay</w:t>
       </w:r>
       <w:proofErr w:type="spellEnd"/>
+      <w:proofErr w:type="gramEnd"/>
       <w:r>
         <w:t xml:space="preserve"> but I’m not convinced I need one here.</w:t>
       </w:r>
@@ -17739,7 +17259,15 @@
       </w:r>
       <w:proofErr w:type="spellEnd"/>
       <w:r>
-        <w:t xml:space="preserve"> this means either seen or heard?  Might want to clarify that from the outset (unless you have and I missed it).</w:t>
+        <w:t xml:space="preserve"> this means either seen or heard?  Might want to clarify that from the outset (unless you </w:t>
+      </w:r>
+      <w:proofErr w:type="gramStart"/>
+      <w:r>
+        <w:t>have</w:t>
+      </w:r>
+      <w:proofErr w:type="gramEnd"/>
+      <w:r>
+        <w:t xml:space="preserve"> and I missed it).</w:t>
       </w:r>
       <w:r>
         <w:rPr>
@@ -17946,7 +17474,15 @@
       </w:r>
       <w:proofErr w:type="spellEnd"/>
       <w:r>
-        <w:t xml:space="preserve"> of methods - some of these are issues to do with the five minute approach</w:t>
+        <w:t xml:space="preserve"> of methods - some of these are issues to do with the </w:t>
+      </w:r>
+      <w:proofErr w:type="gramStart"/>
+      <w:r>
+        <w:t>five minute</w:t>
+      </w:r>
+      <w:proofErr w:type="gramEnd"/>
+      <w:r>
+        <w:t xml:space="preserve"> approach</w:t>
       </w:r>
     </w:p>
   </w:comment>
@@ -19857,6 +19393,7 @@
   <w:style w:type="character" w:default="1" w:styleId="DefaultParagraphFont">
     <w:name w:val="Default Paragraph Font"/>
     <w:uiPriority w:val="1"/>
+    <w:semiHidden/>
     <w:unhideWhenUsed/>
   </w:style>
   <w:style w:type="table" w:default="1" w:styleId="TableNormal">
@@ -20841,12 +20378,6 @@
 </file>
 
 <file path=customXml/item1.xml><?xml version="1.0" encoding="utf-8"?>
-<p:properties xmlns:p="http://schemas.microsoft.com/office/2006/metadata/properties" xmlns:xsi="http://www.w3.org/2001/XMLSchema-instance" xmlns:pc="http://schemas.microsoft.com/office/infopath/2007/PartnerControls">
-  <documentManagement/>
-</p:properties>
-</file>
-
-<file path=customXml/item2.xml><?xml version="1.0" encoding="utf-8"?>
 <?mso-contentType ?>
 <FormTemplates xmlns="http://schemas.microsoft.com/sharepoint/v3/contenttype/forms">
   <Display>DocumentLibraryForm</Display>
@@ -20855,7 +20386,17 @@
 </FormTemplates>
 </file>
 
+<file path=customXml/item2.xml><?xml version="1.0" encoding="utf-8"?>
+<p:properties xmlns:p="http://schemas.microsoft.com/office/2006/metadata/properties" xmlns:xsi="http://www.w3.org/2001/XMLSchema-instance" xmlns:pc="http://schemas.microsoft.com/office/infopath/2007/PartnerControls">
+  <documentManagement/>
+</p:properties>
+</file>
+
 <file path=customXml/item3.xml><?xml version="1.0" encoding="utf-8"?>
+<b:Sources xmlns:b="http://schemas.openxmlformats.org/officeDocument/2006/bibliography" xmlns="http://schemas.openxmlformats.org/officeDocument/2006/bibliography" SelectedStyle="\APASixthEditionOfficeOnline.xsl" StyleName="APA" Version="6"/>
+</file>
+
+<file path=customXml/item4.xml><?xml version="1.0" encoding="utf-8"?>
 <ct:contentTypeSchema xmlns:ct="http://schemas.microsoft.com/office/2006/metadata/contentType" xmlns:ma="http://schemas.microsoft.com/office/2006/metadata/properties/metaAttributes" ct:_="" ma:_="" ma:contentTypeName="Document" ma:contentTypeID="0x010100732193B7BAA3624DBB5F395413318B18" ma:contentTypeVersion="0" ma:contentTypeDescription="Create a new document." ma:contentTypeScope="" ma:versionID="3fa322ce476e425440fbfc2406c470c9">
   <xsd:schema xmlns:xsd="http://www.w3.org/2001/XMLSchema" xmlns:xs="http://www.w3.org/2001/XMLSchema" xmlns:p="http://schemas.microsoft.com/office/2006/metadata/properties" targetNamespace="http://schemas.microsoft.com/office/2006/metadata/properties" ma:root="true" ma:fieldsID="c9356ff9527fe5ac3b5c739b9d4a8afe">
     <xsd:element name="properties">
@@ -20969,11 +20510,15 @@
 </ct:contentTypeSchema>
 </file>
 
-<file path=customXml/item4.xml><?xml version="1.0" encoding="utf-8"?>
-<b:Sources xmlns:b="http://schemas.openxmlformats.org/officeDocument/2006/bibliography" xmlns="http://schemas.openxmlformats.org/officeDocument/2006/bibliography" SelectedStyle="\APASixthEditionOfficeOnline.xsl" StyleName="APA" Version="6"/>
+<file path=customXml/itemProps1.xml><?xml version="1.0" encoding="utf-8"?>
+<ds:datastoreItem xmlns:ds="http://schemas.openxmlformats.org/officeDocument/2006/customXml" ds:itemID="{1249B802-FB07-4956-85FF-F860D9C07B14}">
+  <ds:schemaRefs>
+    <ds:schemaRef ds:uri="http://schemas.microsoft.com/sharepoint/v3/contenttype/forms"/>
+  </ds:schemaRefs>
+</ds:datastoreItem>
 </file>
 
-<file path=customXml/itemProps1.xml><?xml version="1.0" encoding="utf-8"?>
+<file path=customXml/itemProps2.xml><?xml version="1.0" encoding="utf-8"?>
 <ds:datastoreItem xmlns:ds="http://schemas.openxmlformats.org/officeDocument/2006/customXml" ds:itemID="{B17E5A38-809B-47D8-8C0F-B98733FE8931}">
   <ds:schemaRefs>
     <ds:schemaRef ds:uri="http://schemas.microsoft.com/office/2006/metadata/properties"/>
@@ -20982,15 +20527,15 @@
 </ds:datastoreItem>
 </file>
 
-<file path=customXml/itemProps2.xml><?xml version="1.0" encoding="utf-8"?>
-<ds:datastoreItem xmlns:ds="http://schemas.openxmlformats.org/officeDocument/2006/customXml" ds:itemID="{1249B802-FB07-4956-85FF-F860D9C07B14}">
+<file path=customXml/itemProps3.xml><?xml version="1.0" encoding="utf-8"?>
+<ds:datastoreItem xmlns:ds="http://schemas.openxmlformats.org/officeDocument/2006/customXml" ds:itemID="{12717B95-6409-4F02-BABB-B64E99B8949C}">
   <ds:schemaRefs>
-    <ds:schemaRef ds:uri="http://schemas.microsoft.com/sharepoint/v3/contenttype/forms"/>
+    <ds:schemaRef ds:uri="http://schemas.openxmlformats.org/officeDocument/2006/bibliography"/>
   </ds:schemaRefs>
 </ds:datastoreItem>
 </file>
 
-<file path=customXml/itemProps3.xml><?xml version="1.0" encoding="utf-8"?>
+<file path=customXml/itemProps4.xml><?xml version="1.0" encoding="utf-8"?>
 <ds:datastoreItem xmlns:ds="http://schemas.openxmlformats.org/officeDocument/2006/customXml" ds:itemID="{5D990F60-8719-4B19-AE0A-EB4079ADCD59}">
   <ds:schemaRefs>
     <ds:schemaRef ds:uri="http://schemas.microsoft.com/office/2006/metadata/contentType"/>
@@ -21004,12 +20549,4 @@
     <ds:schemaRef ds:uri="http://schemas.microsoft.com/office/infopath/2007/PartnerControls"/>
   </ds:schemaRefs>
 </ds:datastoreItem>
-</file>
-
-<file path=customXml/itemProps4.xml><?xml version="1.0" encoding="utf-8"?>
-<ds:datastoreItem xmlns:ds="http://schemas.openxmlformats.org/officeDocument/2006/customXml" ds:itemID="{12717B95-6409-4F02-BABB-B64E99B8949C}">
-  <ds:schemaRefs>
-    <ds:schemaRef ds:uri="http://schemas.openxmlformats.org/officeDocument/2006/bibliography"/>
-  </ds:schemaRefs>
-</ds:datastoreItem>
 </file>
</xml_diff>